<commit_message>
Rename the class. Say Yes to the "You are renaming a file…" dialog. Then make it partial.
</commit_message>
<xml_diff>
--- a/Mobile Test 2 Notes.docx
+++ b/Mobile Test 2 Notes.docx
@@ -28,6 +28,27 @@
       </w:pPr>
       <w:r>
         <w:t>C# Android Linux macOS Windows Library</w:t>
+      </w:r>
+    </w:p>
+    <w:p>
+      <w:pPr>
+        <w:pStyle w:val="ListParagraph"/>
+        <w:numPr>
+          <w:ilvl w:val="0"/>
+          <w:numId w:val="1"/>
+        </w:numPr>
+      </w:pPr>
+      <w:r>
+        <w:t>Rename the class. Say Yes to the "You are renaming a file…" dialog.</w:t>
+      </w:r>
+      <w:r>
+        <w:t xml:space="preserve"> Then make it </w:t>
+      </w:r>
+      <w:r>
+        <w:t>partial</w:t>
+      </w:r>
+      <w:r>
+        <w:t>.</w:t>
       </w:r>
     </w:p>
     <w:p>

</xml_diff>

<commit_message>
Get the starter version of the class.
</commit_message>
<xml_diff>
--- a/Mobile Test 2 Notes.docx
+++ b/Mobile Test 2 Notes.docx
@@ -49,6 +49,18 @@
       </w:r>
       <w:r>
         <w:t>.</w:t>
+      </w:r>
+    </w:p>
+    <w:p>
+      <w:pPr>
+        <w:pStyle w:val="ListParagraph"/>
+        <w:numPr>
+          <w:ilvl w:val="0"/>
+          <w:numId w:val="1"/>
+        </w:numPr>
+      </w:pPr>
+      <w:r>
+        <w:t>Get the starter version of the class.</w:t>
       </w:r>
     </w:p>
     <w:p>

</xml_diff>

<commit_message>
Right-click on the WillieHand method and select Create Unit Tests.
</commit_message>
<xml_diff>
--- a/Mobile Test 2 Notes.docx
+++ b/Mobile Test 2 Notes.docx
@@ -86,6 +86,24 @@
       </w:r>
       <w:r>
         <w:t xml:space="preserve"> as good practice.</w:t>
+      </w:r>
+    </w:p>
+    <w:p>
+      <w:pPr>
+        <w:pStyle w:val="ListParagraph"/>
+        <w:numPr>
+          <w:ilvl w:val="0"/>
+          <w:numId w:val="1"/>
+        </w:numPr>
+      </w:pPr>
+      <w:r>
+        <w:t xml:space="preserve">Right-click on the </w:t>
+      </w:r>
+      <w:r>
+        <w:t>WillieHand</w:t>
+      </w:r>
+      <w:r>
+        <w:t xml:space="preserve"> method and select Create Unit Tests. This creates a second project to the solution. No need to change anything.</w:t>
       </w:r>
     </w:p>
     <w:p>

</xml_diff>

<commit_message>
Add Arrange, Act, and Assert to the WillieHandTests' WillieHandTestA1.
</commit_message>
<xml_diff>
--- a/Mobile Test 2 Notes.docx
+++ b/Mobile Test 2 Notes.docx
@@ -99,11 +99,39 @@
       <w:r>
         <w:t xml:space="preserve">Right-click on the </w:t>
       </w:r>
+      <w:proofErr w:type="spellStart"/>
       <w:r>
         <w:t>WillieHand</w:t>
       </w:r>
+      <w:proofErr w:type="spellEnd"/>
       <w:r>
         <w:t xml:space="preserve"> method and select Create Unit Tests. This creates a second project to the solution. No need to change anything.</w:t>
+      </w:r>
+    </w:p>
+    <w:p>
+      <w:pPr>
+        <w:pStyle w:val="ListParagraph"/>
+        <w:numPr>
+          <w:ilvl w:val="0"/>
+          <w:numId w:val="1"/>
+        </w:numPr>
+      </w:pPr>
+      <w:r>
+        <w:t xml:space="preserve">Add Arrange, Act, and Assert to the </w:t>
+      </w:r>
+      <w:proofErr w:type="spellStart"/>
+      <w:r>
+        <w:t>WillieHandTests</w:t>
+      </w:r>
+      <w:proofErr w:type="spellEnd"/>
+      <w:r>
+        <w:t xml:space="preserve">' </w:t>
+      </w:r>
+      <w:r>
+        <w:t>WillieHandTestA1</w:t>
+      </w:r>
+      <w:r>
+        <w:t>.</w:t>
       </w:r>
     </w:p>
     <w:p>

</xml_diff>

<commit_message>
Exercise 1 - Part A and Exercise 1 - Part B
</commit_message>
<xml_diff>
--- a/Mobile Test 2 Notes.docx
+++ b/Mobile Test 2 Notes.docx
@@ -99,9 +99,11 @@
       <w:r>
         <w:t xml:space="preserve">Right-click on the </w:t>
       </w:r>
+      <w:proofErr w:type="spellStart"/>
       <w:r>
         <w:t>WillieHand</w:t>
       </w:r>
+      <w:proofErr w:type="spellEnd"/>
       <w:r>
         <w:t xml:space="preserve"> method and select Create Unit Tests. This creates a second project to the solution. No need to change anything.</w:t>
       </w:r>
@@ -117,9 +119,11 @@
       <w:r>
         <w:t xml:space="preserve">Add Arrange, Act, and Assert to the </w:t>
       </w:r>
+      <w:proofErr w:type="spellStart"/>
       <w:r>
         <w:t>WillieHandTests</w:t>
       </w:r>
+      <w:proofErr w:type="spellEnd"/>
       <w:r>
         <w:t xml:space="preserve">' </w:t>
       </w:r>
@@ -167,6 +171,18 @@
       </w:pPr>
       <w:r>
         <w:t>Run All Tests in View.</w:t>
+      </w:r>
+    </w:p>
+    <w:p>
+      <w:pPr>
+        <w:pStyle w:val="ListParagraph"/>
+        <w:numPr>
+          <w:ilvl w:val="0"/>
+          <w:numId w:val="1"/>
+        </w:numPr>
+      </w:pPr>
+      <w:r>
+        <w:t>Exercise 1 - Part A and Exercise 1 - Part B</w:t>
       </w:r>
     </w:p>
     <w:sectPr>

</xml_diff>

<commit_message>
Exercie 2 - Part A
</commit_message>
<xml_diff>
--- a/Mobile Test 2 Notes.docx
+++ b/Mobile Test 2 Notes.docx
@@ -183,6 +183,90 @@
       </w:pPr>
       <w:r>
         <w:t>Exercise 1 - Part A and Exercise 1 - Part B</w:t>
+      </w:r>
+    </w:p>
+    <w:p>
+      <w:pPr>
+        <w:pStyle w:val="ListParagraph"/>
+        <w:numPr>
+          <w:ilvl w:val="0"/>
+          <w:numId w:val="1"/>
+        </w:numPr>
+      </w:pPr>
+      <w:proofErr w:type="spellStart"/>
+      <w:r>
+        <w:t>Exercie</w:t>
+      </w:r>
+      <w:proofErr w:type="spellEnd"/>
+      <w:r>
+        <w:t xml:space="preserve"> 2 - Part A</w:t>
+      </w:r>
+    </w:p>
+    <w:p>
+      <w:pPr>
+        <w:pStyle w:val="ListParagraph"/>
+        <w:numPr>
+          <w:ilvl w:val="0"/>
+          <w:numId w:val="1"/>
+        </w:numPr>
+      </w:pPr>
+      <w:r>
+        <w:t xml:space="preserve">Do not forget to add </w:t>
+      </w:r>
+      <w:proofErr w:type="spellStart"/>
+      <w:r>
+        <w:rPr>
+          <w:rFonts w:ascii="Cascadia Mono" w:hAnsi="Cascadia Mono" w:cs="Cascadia Mono"/>
+          <w:color w:val="2B91AF"/>
+          <w:sz w:val="19"/>
+          <w:szCs w:val="19"/>
+          <w:highlight w:val="white"/>
+        </w:rPr>
+        <w:t>Assert</w:t>
+      </w:r>
+      <w:r>
+        <w:rPr>
+          <w:rFonts w:ascii="Cascadia Mono" w:hAnsi="Cascadia Mono" w:cs="Cascadia Mono"/>
+          <w:color w:val="000000"/>
+          <w:sz w:val="19"/>
+          <w:szCs w:val="19"/>
+          <w:highlight w:val="white"/>
+        </w:rPr>
+        <w:t>.Fail</w:t>
+      </w:r>
+      <w:proofErr w:type="spellEnd"/>
+      <w:r>
+        <w:rPr>
+          <w:rFonts w:ascii="Cascadia Mono" w:hAnsi="Cascadia Mono" w:cs="Cascadia Mono"/>
+          <w:color w:val="000000"/>
+          <w:sz w:val="19"/>
+          <w:szCs w:val="19"/>
+          <w:highlight w:val="white"/>
+        </w:rPr>
+        <w:t>(</w:t>
+      </w:r>
+      <w:r>
+        <w:rPr>
+          <w:rFonts w:ascii="Cascadia Mono" w:hAnsi="Cascadia Mono" w:cs="Cascadia Mono"/>
+          <w:color w:val="A31515"/>
+          <w:sz w:val="19"/>
+          <w:szCs w:val="19"/>
+          <w:highlight w:val="white"/>
+        </w:rPr>
+        <w:t>"Failed to get the expected exception."</w:t>
+      </w:r>
+      <w:r>
+        <w:rPr>
+          <w:rFonts w:ascii="Cascadia Mono" w:hAnsi="Cascadia Mono" w:cs="Cascadia Mono"/>
+          <w:color w:val="000000"/>
+          <w:sz w:val="19"/>
+          <w:szCs w:val="19"/>
+          <w:highlight w:val="white"/>
+        </w:rPr>
+        <w:t>);</w:t>
+      </w:r>
+      <w:r>
+        <w:t xml:space="preserve"> when expecting an exception to avoid false positives.</w:t>
       </w:r>
     </w:p>
     <w:sectPr>

</xml_diff>

<commit_message>
Add MoreWillieHand and make it partial class WillieHand.
</commit_message>
<xml_diff>
--- a/Mobile Test 2 Notes.docx
+++ b/Mobile Test 2 Notes.docx
@@ -99,11 +99,9 @@
       <w:r>
         <w:t xml:space="preserve">Right-click on the </w:t>
       </w:r>
-      <w:proofErr w:type="spellStart"/>
       <w:r>
         <w:t>WillieHand</w:t>
       </w:r>
-      <w:proofErr w:type="spellEnd"/>
       <w:r>
         <w:t xml:space="preserve"> method and select Create Unit Tests. This creates a second project to the solution. No need to change anything.</w:t>
       </w:r>
@@ -119,11 +117,9 @@
       <w:r>
         <w:t xml:space="preserve">Add Arrange, Act, and Assert to the </w:t>
       </w:r>
-      <w:proofErr w:type="spellStart"/>
       <w:r>
         <w:t>WillieHandTests</w:t>
       </w:r>
-      <w:proofErr w:type="spellEnd"/>
       <w:r>
         <w:t xml:space="preserve">' </w:t>
       </w:r>
@@ -193,13 +189,8 @@
           <w:numId w:val="1"/>
         </w:numPr>
       </w:pPr>
-      <w:proofErr w:type="spellStart"/>
-      <w:r>
-        <w:t>Exercie</w:t>
-      </w:r>
-      <w:proofErr w:type="spellEnd"/>
-      <w:r>
-        <w:t xml:space="preserve"> 2 - Part A</w:t>
+      <w:r>
+        <w:t>Exercie 2 - Part A</w:t>
       </w:r>
     </w:p>
     <w:p>
@@ -213,7 +204,6 @@
       <w:r>
         <w:t xml:space="preserve">Do not forget to add </w:t>
       </w:r>
-      <w:proofErr w:type="spellStart"/>
       <w:r>
         <w:rPr>
           <w:rFonts w:ascii="Cascadia Mono" w:hAnsi="Cascadia Mono" w:cs="Cascadia Mono"/>
@@ -232,18 +222,7 @@
           <w:szCs w:val="19"/>
           <w:highlight w:val="white"/>
         </w:rPr>
-        <w:t>.Fail</w:t>
-      </w:r>
-      <w:proofErr w:type="spellEnd"/>
-      <w:r>
-        <w:rPr>
-          <w:rFonts w:ascii="Cascadia Mono" w:hAnsi="Cascadia Mono" w:cs="Cascadia Mono"/>
-          <w:color w:val="000000"/>
-          <w:sz w:val="19"/>
-          <w:szCs w:val="19"/>
-          <w:highlight w:val="white"/>
-        </w:rPr>
-        <w:t>(</w:t>
+        <w:t>.Fail(</w:t>
       </w:r>
       <w:r>
         <w:rPr>
@@ -267,6 +246,18 @@
       </w:r>
       <w:r>
         <w:t xml:space="preserve"> when expecting an exception to avoid false positives.</w:t>
+      </w:r>
+    </w:p>
+    <w:p>
+      <w:pPr>
+        <w:pStyle w:val="ListParagraph"/>
+        <w:numPr>
+          <w:ilvl w:val="0"/>
+          <w:numId w:val="1"/>
+        </w:numPr>
+      </w:pPr>
+      <w:r>
+        <w:t>Add MoreWillieHand and make it partial class WillieHand.</w:t>
       </w:r>
     </w:p>
     <w:sectPr>

</xml_diff>

<commit_message>
Exercise 2 - Part B
</commit_message>
<xml_diff>
--- a/Mobile Test 2 Notes.docx
+++ b/Mobile Test 2 Notes.docx
@@ -258,6 +258,18 @@
       </w:pPr>
       <w:r>
         <w:t>Add MoreWillieHand and make it partial class WillieHand.</w:t>
+      </w:r>
+    </w:p>
+    <w:p>
+      <w:pPr>
+        <w:pStyle w:val="ListParagraph"/>
+        <w:numPr>
+          <w:ilvl w:val="0"/>
+          <w:numId w:val="1"/>
+        </w:numPr>
+      </w:pPr>
+      <w:r>
+        <w:t>Exercise 2 - Part B</w:t>
       </w:r>
     </w:p>
     <w:sectPr>

</xml_diff>

<commit_message>
Add WillieWinner and make it static.
</commit_message>
<xml_diff>
--- a/Mobile Test 2 Notes.docx
+++ b/Mobile Test 2 Notes.docx
@@ -270,6 +270,18 @@
       </w:pPr>
       <w:r>
         <w:t>Exercise 2 - Part B</w:t>
+      </w:r>
+    </w:p>
+    <w:p>
+      <w:pPr>
+        <w:pStyle w:val="ListParagraph"/>
+        <w:numPr>
+          <w:ilvl w:val="0"/>
+          <w:numId w:val="1"/>
+        </w:numPr>
+      </w:pPr>
+      <w:r>
+        <w:t>Add WillieWinner and make it static.</w:t>
       </w:r>
     </w:p>
     <w:sectPr>

</xml_diff>

<commit_message>
Exercise 2 - Part C
</commit_message>
<xml_diff>
--- a/Mobile Test 2 Notes.docx
+++ b/Mobile Test 2 Notes.docx
@@ -282,6 +282,18 @@
       </w:pPr>
       <w:r>
         <w:t>Add WillieWinner and make it static.</w:t>
+      </w:r>
+    </w:p>
+    <w:p>
+      <w:pPr>
+        <w:pStyle w:val="ListParagraph"/>
+        <w:numPr>
+          <w:ilvl w:val="0"/>
+          <w:numId w:val="1"/>
+        </w:numPr>
+      </w:pPr>
+      <w:r>
+        <w:t>Exercise 2 - Part C</w:t>
       </w:r>
     </w:p>
     <w:sectPr>

</xml_diff>